<commit_message>
Akzeptanzkriterium Match Edit added
</commit_message>
<xml_diff>
--- a/documents/Others/Akzeptanzkriterien.docx
+++ b/documents/Others/Akzeptanzkriterien.docx
@@ -1,6 +1,6 @@
 
 <file path=word/document.xml><?xml version="1.0" encoding="utf-8"?>
-<w:document xmlns:wpc="http://schemas.microsoft.com/office/word/2010/wordprocessingCanvas" xmlns:cx="http://schemas.microsoft.com/office/drawing/2014/chartex" xmlns:cx1="http://schemas.microsoft.com/office/drawing/2015/9/8/chartex" xmlns:cx2="http://schemas.microsoft.com/office/drawing/2015/10/21/chartex" xmlns:cx3="http://schemas.microsoft.com/office/drawing/2016/5/9/chartex" xmlns:cx4="http://schemas.microsoft.com/office/drawing/2016/5/10/chartex" xmlns:cx5="http://schemas.microsoft.com/office/drawing/2016/5/11/chartex" xmlns:cx6="http://schemas.microsoft.com/office/drawing/2016/5/12/chartex" xmlns:cx7="http://schemas.microsoft.com/office/drawing/2016/5/13/chartex" xmlns:cx8="http://schemas.microsoft.com/office/drawing/2016/5/14/chartex" xmlns:mc="http://schemas.openxmlformats.org/markup-compatibility/2006" xmlns:aink="http://schemas.microsoft.com/office/drawing/2016/ink" xmlns:o="urn:schemas-microsoft-com:office:office" xmlns:r="http://schemas.openxmlformats.org/officeDocument/2006/relationships" xmlns:m="http://schemas.openxmlformats.org/officeDocument/2006/math" xmlns:v="urn:schemas-microsoft-com:vml" xmlns:wp14="http://schemas.microsoft.com/office/word/2010/wordprocessingDrawing" xmlns:wp="http://schemas.openxmlformats.org/drawingml/2006/wordprocessingDrawing" xmlns:w10="urn:schemas-microsoft-com:office:word" xmlns:w="http://schemas.openxmlformats.org/wordprocessingml/2006/main" xmlns:w14="http://schemas.microsoft.com/office/word/2010/wordml" xmlns:w15="http://schemas.microsoft.com/office/word/2012/wordml" xmlns:w16se="http://schemas.microsoft.com/office/word/2015/wordml/symex" xmlns:wpg="http://schemas.microsoft.com/office/word/2010/wordprocessingGroup" xmlns:wpi="http://schemas.microsoft.com/office/word/2010/wordprocessingInk" xmlns:wne="http://schemas.microsoft.com/office/word/2006/wordml" xmlns:wps="http://schemas.microsoft.com/office/word/2010/wordprocessingShape" mc:Ignorable="w14 w15 w16se wp14">
+<w:document xmlns:wpc="http://schemas.microsoft.com/office/word/2010/wordprocessingCanvas" xmlns:cx="http://schemas.microsoft.com/office/drawing/2014/chartex" xmlns:cx1="http://schemas.microsoft.com/office/drawing/2015/9/8/chartex" xmlns:cx2="http://schemas.microsoft.com/office/drawing/2015/10/21/chartex" xmlns:cx3="http://schemas.microsoft.com/office/drawing/2016/5/9/chartex" xmlns:cx4="http://schemas.microsoft.com/office/drawing/2016/5/10/chartex" xmlns:cx5="http://schemas.microsoft.com/office/drawing/2016/5/11/chartex" xmlns:cx6="http://schemas.microsoft.com/office/drawing/2016/5/12/chartex" xmlns:cx7="http://schemas.microsoft.com/office/drawing/2016/5/13/chartex" xmlns:cx8="http://schemas.microsoft.com/office/drawing/2016/5/14/chartex" xmlns:mc="http://schemas.openxmlformats.org/markup-compatibility/2006" xmlns:aink="http://schemas.microsoft.com/office/drawing/2016/ink" xmlns:am3d="http://schemas.microsoft.com/office/drawing/2017/model3d" xmlns:o="urn:schemas-microsoft-com:office:office" xmlns:r="http://schemas.openxmlformats.org/officeDocument/2006/relationships" xmlns:m="http://schemas.openxmlformats.org/officeDocument/2006/math" xmlns:v="urn:schemas-microsoft-com:vml" xmlns:wp14="http://schemas.microsoft.com/office/word/2010/wordprocessingDrawing" xmlns:wp="http://schemas.openxmlformats.org/drawingml/2006/wordprocessingDrawing" xmlns:w10="urn:schemas-microsoft-com:office:word" xmlns:w="http://schemas.openxmlformats.org/wordprocessingml/2006/main" xmlns:w14="http://schemas.microsoft.com/office/word/2010/wordml" xmlns:w15="http://schemas.microsoft.com/office/word/2012/wordml" xmlns:w16se="http://schemas.microsoft.com/office/word/2015/wordml/symex" xmlns:wpg="http://schemas.microsoft.com/office/word/2010/wordprocessingGroup" xmlns:wpi="http://schemas.microsoft.com/office/word/2010/wordprocessingInk" xmlns:wne="http://schemas.microsoft.com/office/word/2006/wordml" xmlns:wps="http://schemas.microsoft.com/office/word/2010/wordprocessingShape" mc:Ignorable="w14 w15 w16se wp14">
   <w:body>
     <w:bookmarkStart w:id="0" w:name="_Hlk482961265"/>
     <w:bookmarkEnd w:id="0"/>
@@ -215,21 +215,7 @@
         <w:rPr>
           <w:sz w:val="28"/>
         </w:rPr>
-        <w:t xml:space="preserve">Gruppe 1 –  </w:t>
-      </w:r>
-      <w:proofErr w:type="spellStart"/>
-      <w:r>
-        <w:rPr>
-          <w:sz w:val="28"/>
-        </w:rPr>
-        <w:t>Lagger</w:t>
-      </w:r>
-      <w:proofErr w:type="spellEnd"/>
-      <w:r>
-        <w:rPr>
-          <w:sz w:val="28"/>
-        </w:rPr>
-        <w:t>,</w:t>
+        <w:t>Gruppe 1 –  Lagger,</w:t>
       </w:r>
     </w:p>
     <w:p>
@@ -247,20 +233,7 @@
           <w:sz w:val="28"/>
         </w:rPr>
         <w:tab/>
-      </w:r>
-      <w:proofErr w:type="spellStart"/>
-      <w:r>
-        <w:rPr>
-          <w:sz w:val="28"/>
-        </w:rPr>
-        <w:t>Sarkovic</w:t>
-      </w:r>
-      <w:proofErr w:type="spellEnd"/>
-      <w:r>
-        <w:rPr>
-          <w:sz w:val="28"/>
-        </w:rPr>
-        <w:t>,</w:t>
+        <w:t>Sarkovic,</w:t>
       </w:r>
     </w:p>
     <w:p>
@@ -296,15 +269,8 @@
           <w:sz w:val="28"/>
         </w:rPr>
         <w:tab/>
-      </w:r>
-      <w:proofErr w:type="spellStart"/>
-      <w:r>
-        <w:rPr>
-          <w:sz w:val="28"/>
-        </w:rPr>
         <w:t>Wutti</w:t>
       </w:r>
-      <w:proofErr w:type="spellEnd"/>
     </w:p>
     <w:p>
       <w:pPr>
@@ -469,15 +435,7 @@
         <w:t>Ein User</w:t>
       </w:r>
       <w:r>
-        <w:t xml:space="preserve"> mit </w:t>
-      </w:r>
-      <w:proofErr w:type="spellStart"/>
-      <w:r>
-        <w:t>Adminrechten</w:t>
-      </w:r>
-      <w:proofErr w:type="spellEnd"/>
-      <w:r>
-        <w:t xml:space="preserve"> kann einen neuen Spieler (Account) anlegen. Dies erfo</w:t>
+        <w:t xml:space="preserve"> mit Adminrechten kann einen neuen Spieler (Account) anlegen. Dies erfo</w:t>
       </w:r>
       <w:r>
         <w:t>lgt durch die Eingabe eines gült</w:t>
@@ -519,15 +477,7 @@
         <w:t>z</w:t>
       </w:r>
       <w:r>
-        <w:t xml:space="preserve">lich kann angegeben werden, ob der neu angelegte Account über </w:t>
-      </w:r>
-      <w:proofErr w:type="spellStart"/>
-      <w:r>
-        <w:t>Adminrechte</w:t>
-      </w:r>
-      <w:proofErr w:type="spellEnd"/>
-      <w:r>
-        <w:t xml:space="preserve"> </w:t>
+        <w:t xml:space="preserve">lich kann angegeben werden, ob der neu angelegte Account über Adminrechte </w:t>
       </w:r>
       <w:r>
         <w:t>verfügen soll</w:t>
@@ -563,13 +513,8 @@
         <w:tab/>
       </w:r>
       <w:r>
-        <w:t xml:space="preserve">Der gerade angemeldete User besitzt </w:t>
-      </w:r>
-      <w:proofErr w:type="spellStart"/>
-      <w:r>
-        <w:t>Adminrechte</w:t>
-      </w:r>
-      <w:proofErr w:type="spellEnd"/>
+        <w:t>Der gerade angemeldete User besitzt Adminrechte</w:t>
+      </w:r>
       <w:r>
         <w:t>.</w:t>
       </w:r>
@@ -1108,15 +1053,7 @@
         <w:ind w:left="2124" w:firstLine="708"/>
       </w:pPr>
       <w:r>
-        <w:t xml:space="preserve">Die Checkbox für </w:t>
-      </w:r>
-      <w:proofErr w:type="spellStart"/>
-      <w:r>
-        <w:t>Adminrechte</w:t>
-      </w:r>
-      <w:proofErr w:type="spellEnd"/>
-      <w:r>
-        <w:t xml:space="preserve"> wird </w:t>
+        <w:t xml:space="preserve">Die Checkbox für Adminrechte wird </w:t>
       </w:r>
       <w:r>
         <w:t>angewählt</w:t>
@@ -1160,13 +1097,8 @@
         <w:t>Zusätzlich</w:t>
       </w:r>
       <w:r>
-        <w:t xml:space="preserve"> hat dieser </w:t>
-      </w:r>
-      <w:proofErr w:type="spellStart"/>
-      <w:r>
-        <w:t>Adminrechte</w:t>
-      </w:r>
-      <w:proofErr w:type="spellEnd"/>
+        <w:t xml:space="preserve"> hat dieser Adminrechte</w:t>
+      </w:r>
       <w:r>
         <w:t>.</w:t>
       </w:r>
@@ -1250,15 +1182,7 @@
     </w:p>
     <w:p>
       <w:r>
-        <w:t xml:space="preserve">Ein User kann seine eigenen Positionen verwalten, d.h. festlegen, welche Positionen für ihn spielbar sind. Wenn der User </w:t>
-      </w:r>
-      <w:proofErr w:type="spellStart"/>
-      <w:r>
-        <w:t>Adminrechte</w:t>
-      </w:r>
-      <w:proofErr w:type="spellEnd"/>
-      <w:r>
-        <w:t xml:space="preserve"> besitzt, kann er die Positionen aller Spieler verwalten.</w:t>
+        <w:t>Ein User kann seine eigenen Positionen verwalten, d.h. festlegen, welche Positionen für ihn spielbar sind. Wenn der User Adminrechte besitzt, kann er die Positionen aller Spieler verwalten.</w:t>
       </w:r>
     </w:p>
     <w:p>
@@ -1310,13 +1234,8 @@
         <w:tab/>
         <w:t xml:space="preserve">besitzt </w:t>
       </w:r>
-      <w:proofErr w:type="spellStart"/>
-      <w:r>
-        <w:t>Adminrechte</w:t>
-      </w:r>
-      <w:proofErr w:type="spellEnd"/>
-      <w:r>
-        <w:t>.</w:t>
+      <w:r>
+        <w:t>Adminrechte.</w:t>
       </w:r>
     </w:p>
     <w:p/>
@@ -1338,8 +1257,6 @@
         </w:rPr>
         <w:t>:</w:t>
       </w:r>
-      <w:bookmarkStart w:id="1" w:name="_GoBack"/>
-      <w:bookmarkEnd w:id="1"/>
     </w:p>
     <w:p>
       <w:pPr>
@@ -1692,15 +1609,7 @@
     </w:p>
     <w:p>
       <w:r>
-        <w:t xml:space="preserve">Ein User mit </w:t>
-      </w:r>
-      <w:proofErr w:type="spellStart"/>
-      <w:r>
-        <w:t>Adminrechten</w:t>
-      </w:r>
-      <w:proofErr w:type="spellEnd"/>
-      <w:r>
-        <w:t xml:space="preserve"> </w:t>
+        <w:t xml:space="preserve">Ein User mit Adminrechten </w:t>
       </w:r>
       <w:r>
         <w:t>kann aus allen angelegten Spielern einen auswählen und diesen entfernen. Dieser User kann daraufhin nicht mehr in die App einsteigen.</w:t>
@@ -1727,13 +1636,8 @@
         <w:tab/>
         <w:t xml:space="preserve">Der gerade angemeldete User besitzt </w:t>
       </w:r>
-      <w:proofErr w:type="spellStart"/>
-      <w:r>
-        <w:t>Adminrechte</w:t>
-      </w:r>
-      <w:proofErr w:type="spellEnd"/>
-      <w:r>
-        <w:t>.</w:t>
+      <w:r>
+        <w:t>Adminrechte.</w:t>
       </w:r>
     </w:p>
     <w:p/>
@@ -2179,34 +2083,10 @@
     </w:p>
     <w:p>
       <w:r>
-        <w:t xml:space="preserve">Ein User mit </w:t>
-      </w:r>
-      <w:proofErr w:type="spellStart"/>
-      <w:r>
-        <w:t>Adminrechten</w:t>
-      </w:r>
-      <w:proofErr w:type="spellEnd"/>
-      <w:r>
-        <w:t xml:space="preserve"> kann ein neues Spiel anlegen. Dies erfolgt durch die Eingabe eines </w:t>
-      </w:r>
-      <w:proofErr w:type="spellStart"/>
-      <w:r>
-        <w:t>gütligen</w:t>
-      </w:r>
-      <w:proofErr w:type="spellEnd"/>
-      <w:r>
-        <w:t xml:space="preserve"> Datums.</w:t>
-      </w:r>
-      <w:r>
-        <w:t xml:space="preserve"> Das angegebene Datum darf </w:t>
-      </w:r>
-      <w:proofErr w:type="spellStart"/>
-      <w:r>
-        <w:t>nich</w:t>
-      </w:r>
-      <w:proofErr w:type="spellEnd"/>
-      <w:r>
-        <w:t xml:space="preserve"> in der Zukunft liegen.</w:t>
+        <w:t>Ein User mit Adminrechten kann ein neues Spiel anlegen. Dies erfolgt durch die Eingabe eines gütligen Datums.</w:t>
+      </w:r>
+      <w:r>
+        <w:t xml:space="preserve"> Das angegebene Datum darf nich in der Zukunft liegen.</w:t>
       </w:r>
     </w:p>
     <w:p/>
@@ -2222,15 +2102,7 @@
       </w:r>
       <w:r>
         <w:tab/>
-        <w:t xml:space="preserve">Der gerade angemeldete User besitzt </w:t>
-      </w:r>
-      <w:proofErr w:type="spellStart"/>
-      <w:r>
-        <w:t>Adminrechte</w:t>
-      </w:r>
-      <w:proofErr w:type="spellEnd"/>
-      <w:r>
-        <w:t>.</w:t>
+        <w:t>Der gerade angemeldete User besitzt Adminrechte.</w:t>
       </w:r>
     </w:p>
     <w:p/>
@@ -2541,15 +2413,7 @@
         <w:t>schalteten Funktionalitäten Zugriff zu b</w:t>
       </w:r>
       <w:r>
-        <w:t xml:space="preserve">ekommen. Der Funktionsumfang hängt von der </w:t>
-      </w:r>
-      <w:proofErr w:type="spellStart"/>
-      <w:r>
-        <w:t>Berechtigungsstuge</w:t>
-      </w:r>
-      <w:proofErr w:type="spellEnd"/>
-      <w:r>
-        <w:t xml:space="preserve"> ab (Admin, </w:t>
+        <w:t xml:space="preserve">ekommen. Der Funktionsumfang hängt von der Berechtigungsstuge ab (Admin, </w:t>
       </w:r>
       <w:r>
         <w:t>Standard</w:t>
@@ -2560,15 +2424,7 @@
     </w:p>
     <w:p>
       <w:r>
-        <w:t xml:space="preserve">Nach dem Schließen der Applikation muss der User sich erneut mit seinen </w:t>
-      </w:r>
-      <w:proofErr w:type="spellStart"/>
-      <w:r>
-        <w:t>Logindaten</w:t>
-      </w:r>
-      <w:proofErr w:type="spellEnd"/>
-      <w:r>
-        <w:t xml:space="preserve"> anmelden.</w:t>
+        <w:t>Nach dem Schließen der Applikation muss der User sich erneut mit seinen Logindaten anmelden.</w:t>
       </w:r>
     </w:p>
     <w:p/>
@@ -2922,13 +2778,8 @@
         <w:spacing w:after="0" w:line="240" w:lineRule="auto"/>
         <w:ind w:left="2124" w:firstLine="708"/>
       </w:pPr>
-      <w:proofErr w:type="gramStart"/>
-      <w:r>
-        <w:t>durch  klicken</w:t>
-      </w:r>
-      <w:proofErr w:type="gramEnd"/>
-      <w:r>
-        <w:t xml:space="preserve"> auf den Login-Button.</w:t>
+      <w:r>
+        <w:t>durch  klicken auf den Login-Button.</w:t>
       </w:r>
     </w:p>
     <w:p>
@@ -2964,6 +2815,375 @@
       </w:r>
       <w:r>
         <w:t>.</w:t>
+      </w:r>
+    </w:p>
+    <w:p>
+      <w:r>
+        <w:br w:type="page"/>
+      </w:r>
+    </w:p>
+    <w:p>
+      <w:pPr>
+        <w:jc w:val="center"/>
+        <w:rPr>
+          <w:rFonts w:cstheme="minorHAnsi"/>
+          <w:sz w:val="28"/>
+          <w:u w:val="single"/>
+        </w:rPr>
+      </w:pPr>
+      <w:r>
+        <w:rPr>
+          <w:sz w:val="28"/>
+          <w:u w:val="single"/>
+        </w:rPr>
+        <w:lastRenderedPageBreak/>
+        <w:t>Akzeptanzkriterium</w:t>
+      </w:r>
+      <w:r>
+        <w:rPr>
+          <w:sz w:val="28"/>
+          <w:u w:val="single"/>
+        </w:rPr>
+        <w:t xml:space="preserve"> User Story - </w:t>
+      </w:r>
+      <w:r>
+        <w:rPr>
+          <w:rFonts w:cstheme="minorHAnsi"/>
+          <w:sz w:val="28"/>
+          <w:u w:val="single"/>
+        </w:rPr>
+        <w:t>'</w:t>
+      </w:r>
+      <w:r>
+        <w:rPr>
+          <w:rFonts w:cstheme="minorHAnsi"/>
+          <w:sz w:val="28"/>
+          <w:u w:val="single"/>
+        </w:rPr>
+        <w:t>Spiel Editieren</w:t>
+      </w:r>
+      <w:r>
+        <w:rPr>
+          <w:rFonts w:cstheme="minorHAnsi"/>
+          <w:sz w:val="28"/>
+          <w:u w:val="single"/>
+        </w:rPr>
+        <w:t>'</w:t>
+      </w:r>
+    </w:p>
+    <w:p>
+      <w:r>
+        <w:t xml:space="preserve">Ein User, der Admin ist, </w:t>
+      </w:r>
+      <w:r>
+        <w:t xml:space="preserve">kann die Spieler zu deren Teams, entweder zufällig oder manuell zuteilen. </w:t>
+      </w:r>
+    </w:p>
+    <w:p/>
+    <w:p>
+      <w:pPr>
+        <w:spacing w:after="0" w:line="240" w:lineRule="auto"/>
+      </w:pPr>
+      <w:r>
+        <w:rPr>
+          <w:u w:val="single"/>
+        </w:rPr>
+        <w:t>Allgemeine Vorbedingung:</w:t>
+      </w:r>
+      <w:r>
+        <w:tab/>
+      </w:r>
+      <w:r>
+        <w:t xml:space="preserve">Das Spiel wurde angelegt, der User ist Admin. </w:t>
+      </w:r>
+    </w:p>
+    <w:p>
+      <w:pPr>
+        <w:spacing w:after="0" w:line="240" w:lineRule="auto"/>
+      </w:pPr>
+    </w:p>
+    <w:p>
+      <w:r>
+        <w:rPr>
+          <w:u w:val="single"/>
+        </w:rPr>
+        <w:t>Testfälle</w:t>
+      </w:r>
+      <w:r>
+        <w:rPr>
+          <w:u w:val="single"/>
+        </w:rPr>
+        <w:t>:</w:t>
+      </w:r>
+    </w:p>
+    <w:p>
+      <w:pPr>
+        <w:spacing w:after="0" w:line="240" w:lineRule="auto"/>
+      </w:pPr>
+      <w:r>
+        <w:tab/>
+      </w:r>
+      <w:r>
+        <w:tab/>
+      </w:r>
+      <w:r>
+        <w:rPr>
+          <w:b/>
+        </w:rPr>
+        <w:t>Aktion</w:t>
+      </w:r>
+      <w:r>
+        <w:rPr>
+          <w:b/>
+        </w:rPr>
+        <w:tab/>
+        <w:t xml:space="preserve"> </w:t>
+      </w:r>
+      <w:r>
+        <w:rPr>
+          <w:b/>
+        </w:rPr>
+        <w:tab/>
+      </w:r>
+      <w:r>
+        <w:t>Der Admin teilt keine Teams zu</w:t>
+      </w:r>
+    </w:p>
+    <w:p>
+      <w:pPr>
+        <w:spacing w:after="0" w:line="240" w:lineRule="auto"/>
+        <w:ind w:left="2832" w:hanging="1416"/>
+      </w:pPr>
+      <w:r>
+        <w:rPr>
+          <w:b/>
+        </w:rPr>
+        <w:t>Er</w:t>
+      </w:r>
+      <w:r>
+        <w:rPr>
+          <w:b/>
+        </w:rPr>
+        <w:t>gebnis</w:t>
+      </w:r>
+      <w:r>
+        <w:rPr>
+          <w:b/>
+        </w:rPr>
+        <w:tab/>
+      </w:r>
+      <w:r>
+        <w:t xml:space="preserve">Es erscheint ein Toast, welches dem User mitteilt, dass er Spieler zuteilen muss. </w:t>
+      </w:r>
+    </w:p>
+    <w:p>
+      <w:pPr>
+        <w:spacing w:after="0" w:line="240" w:lineRule="auto"/>
+        <w:ind w:left="2832" w:hanging="1416"/>
+      </w:pPr>
+    </w:p>
+    <w:p>
+      <w:pPr>
+        <w:spacing w:after="0" w:line="240" w:lineRule="auto"/>
+      </w:pPr>
+      <w:r>
+        <w:rPr>
+          <w:noProof/>
+          <w:lang w:eastAsia="de-AT"/>
+        </w:rPr>
+        <mc:AlternateContent>
+          <mc:Choice Requires="wps">
+            <w:drawing>
+              <wp:anchor distT="0" distB="0" distL="114300" distR="114300" simplePos="0" relativeHeight="251670528" behindDoc="0" locked="0" layoutInCell="1" allowOverlap="1" wp14:anchorId="7FD35F30" wp14:editId="6AF7A7AD">
+                <wp:simplePos x="0" y="0"/>
+                <wp:positionH relativeFrom="column">
+                  <wp:posOffset>872490</wp:posOffset>
+                </wp:positionH>
+                <wp:positionV relativeFrom="paragraph">
+                  <wp:posOffset>5080</wp:posOffset>
+                </wp:positionV>
+                <wp:extent cx="5257800" cy="15240"/>
+                <wp:effectExtent l="0" t="0" r="19050" b="22860"/>
+                <wp:wrapNone/>
+                <wp:docPr id="3" name="Gerader Verbinder 8"/>
+                <wp:cNvGraphicFramePr/>
+                <a:graphic xmlns:a="http://schemas.openxmlformats.org/drawingml/2006/main">
+                  <a:graphicData uri="http://schemas.microsoft.com/office/word/2010/wordprocessingShape">
+                    <wps:wsp>
+                      <wps:cNvCnPr/>
+                      <wps:spPr>
+                        <a:xfrm flipV="1">
+                          <a:off x="0" y="0"/>
+                          <a:ext cx="5257800" cy="15240"/>
+                        </a:xfrm>
+                        <a:prstGeom prst="line">
+                          <a:avLst/>
+                        </a:prstGeom>
+                      </wps:spPr>
+                      <wps:style>
+                        <a:lnRef idx="2">
+                          <a:schemeClr val="dk1"/>
+                        </a:lnRef>
+                        <a:fillRef idx="0">
+                          <a:schemeClr val="dk1"/>
+                        </a:fillRef>
+                        <a:effectRef idx="1">
+                          <a:schemeClr val="dk1"/>
+                        </a:effectRef>
+                        <a:fontRef idx="minor">
+                          <a:schemeClr val="tx1"/>
+                        </a:fontRef>
+                      </wps:style>
+                      <wps:bodyPr/>
+                    </wps:wsp>
+                  </a:graphicData>
+                </a:graphic>
+                <wp14:sizeRelH relativeFrom="margin">
+                  <wp14:pctWidth>0</wp14:pctWidth>
+                </wp14:sizeRelH>
+                <wp14:sizeRelV relativeFrom="margin">
+                  <wp14:pctHeight>0</wp14:pctHeight>
+                </wp14:sizeRelV>
+              </wp:anchor>
+            </w:drawing>
+          </mc:Choice>
+          <mc:Fallback>
+            <w:pict>
+              <v:line w14:anchorId="72F62838" id="Gerader Verbinder 8" o:spid="_x0000_s1026" style="position:absolute;flip:y;z-index:251670528;visibility:visible;mso-wrap-style:square;mso-width-percent:0;mso-height-percent:0;mso-wrap-distance-left:9pt;mso-wrap-distance-top:0;mso-wrap-distance-right:9pt;mso-wrap-distance-bottom:0;mso-position-horizontal:absolute;mso-position-horizontal-relative:text;mso-position-vertical:absolute;mso-position-vertical-relative:text;mso-width-percent:0;mso-height-percent:0;mso-width-relative:margin;mso-height-relative:margin" from="68.7pt,.4pt" to="482.7pt,1.6pt" o:gfxdata="UEsDBBQABgAIAAAAIQC2gziS/gAAAOEBAAATAAAAW0NvbnRlbnRfVHlwZXNdLnhtbJSRQU7DMBBF&#10;90jcwfIWJU67QAgl6YK0S0CoHGBkTxKLZGx5TGhvj5O2G0SRWNoz/78nu9wcxkFMGNg6quQqL6RA&#10;0s5Y6ir5vt9lD1JwBDIwOMJKHpHlpr69KfdHjyxSmriSfYz+USnWPY7AufNIadK6MEJMx9ApD/oD&#10;OlTrorhX2lFEilmcO2RdNtjC5xDF9pCuTyYBB5bi6bQ4syoJ3g9WQ0ymaiLzg5KdCXlKLjvcW893&#10;SUOqXwnz5DrgnHtJTxOsQfEKIT7DmDSUCaxw7Rqn8787ZsmRM9e2VmPeBN4uqYvTtW7jvijg9N/y&#10;JsXecLq0q+WD6m8AAAD//wMAUEsDBBQABgAIAAAAIQA4/SH/1gAAAJQBAAALAAAAX3JlbHMvLnJl&#10;bHOkkMFqwzAMhu+DvYPRfXGawxijTi+j0GvpHsDYimMaW0Yy2fr2M4PBMnrbUb/Q94l/f/hMi1qR&#10;JVI2sOt6UJgd+ZiDgffL8ekFlFSbvV0oo4EbChzGx4f9GRdb25HMsYhqlCwG5lrLq9biZkxWOiqY&#10;22YiTra2kYMu1l1tQD30/bPm3wwYN0x18gb45AdQl1tp5j/sFB2T0FQ7R0nTNEV3j6o9feQzro1i&#10;OWA14Fm+Q8a1a8+Bvu/d/dMb2JY5uiPbhG/ktn4cqGU/er3pcvwCAAD//wMAUEsDBBQABgAIAAAA&#10;IQD2tqFhxQEAAMQDAAAOAAAAZHJzL2Uyb0RvYy54bWysU02P0zAQvSPxHyzfadJAoYqa7mFX7AVB&#10;BcveXWfcWPhLY9O0/56x0wYE7B4QF8sTz3sz781kc3Oyhh0Bo/au48tFzRk46XvtDh3/+vD+1Zqz&#10;mITrhfEOOn6GyG+2L19sxtBC4wdvekBGJC62Y+j4kFJoqyrKAayICx/A0aPyaEWiEA9Vj2Ikdmuq&#10;pq7fVqPHPqCXECN9vZse+bbwKwUyfVIqQmKm49RbKieWc5/ParsR7QFFGLS8tCH+oQsrtKOiM9Wd&#10;SIJ9R/0HldUSffQqLaS3lVdKSygaSM2y/k3Nl0EEKFrInBhmm+L/o5Ufjztkuu/4a86csDSie0CR&#10;h/IIuNcu39bZpjHElrJv3Q4vUQw7zJpPCi1TRodH2oDiAulip2LyeTYZTolJ+rhqVu/WNc1C0tty&#10;1bwpQ6gmmkwXMKZ78JblS8eNdtkD0Yrjh5ioNKVeUyjIbU2NlFs6G8jJxn0GRbqoYFPQZaPg1iA7&#10;CtqF/tsyiyKukpkhShszg+rnQZfcDIOyZTNwMuDJanN2qehdmoFWO49/q5pO11bVlH9VPWnNsve+&#10;P5exFDtoVYqyy1rnXfw1LvCfP9/2BwAAAP//AwBQSwMEFAAGAAgAAAAhAE4uaA/ZAAAABgEAAA8A&#10;AABkcnMvZG93bnJldi54bWxMj0FuwjAQRfeVuIM1SN0Vp6QFmsZBgFR1wwbaA5h4iKPG48g24N6+&#10;01W7fPpff97U6+wGccUQe08KHmcFCKTWm546BZ8fbw8rEDFpMnrwhAq+McK6mdzVujL+Rge8HlMn&#10;eIRipRXYlMZKythadDrO/IjE2dkHpxNj6KQJ+sbjbpDzolhIp3viC1aPuLPYfh0vToHbvS/3/rDK&#10;eR+Didtzmawjpe6nefMKImFOf2X41Wd1aNjp5C9kohiYy+UTVxXwAxy/LJ4ZTwrKOcimlv/1mx8A&#10;AAD//wMAUEsBAi0AFAAGAAgAAAAhALaDOJL+AAAA4QEAABMAAAAAAAAAAAAAAAAAAAAAAFtDb250&#10;ZW50X1R5cGVzXS54bWxQSwECLQAUAAYACAAAACEAOP0h/9YAAACUAQAACwAAAAAAAAAAAAAAAAAv&#10;AQAAX3JlbHMvLnJlbHNQSwECLQAUAAYACAAAACEA9rahYcUBAADEAwAADgAAAAAAAAAAAAAAAAAu&#10;AgAAZHJzL2Uyb0RvYy54bWxQSwECLQAUAAYACAAAACEATi5oD9kAAAAGAQAADwAAAAAAAAAAAAAA&#10;AAAfBAAAZHJzL2Rvd25yZXYueG1sUEsFBgAAAAAEAAQA8wAAACUFAAAAAA==&#10;" strokecolor="black [3200]" strokeweight="1pt">
+                <v:stroke joinstyle="miter"/>
+              </v:line>
+            </w:pict>
+          </mc:Fallback>
+        </mc:AlternateContent>
+      </w:r>
+    </w:p>
+    <w:p>
+      <w:pPr>
+        <w:spacing w:after="0" w:line="240" w:lineRule="auto"/>
+        <w:rPr>
+          <w:u w:val="single"/>
+        </w:rPr>
+      </w:pPr>
+      <w:r>
+        <w:tab/>
+      </w:r>
+      <w:r>
+        <w:tab/>
+      </w:r>
+    </w:p>
+    <w:p>
+      <w:pPr>
+        <w:spacing w:after="0" w:line="240" w:lineRule="auto"/>
+      </w:pPr>
+      <w:r>
+        <w:tab/>
+      </w:r>
+      <w:r>
+        <w:tab/>
+      </w:r>
+      <w:r>
+        <w:rPr>
+          <w:b/>
+        </w:rPr>
+        <w:t>Aktion</w:t>
+      </w:r>
+      <w:r>
+        <w:tab/>
+      </w:r>
+      <w:r>
+        <w:tab/>
+      </w:r>
+      <w:r>
+        <w:t xml:space="preserve">Es werden Spieler den Teams zugeteilt und </w:t>
+      </w:r>
+      <w:r>
+        <w:t>auf den Button „save“ geklickt.</w:t>
+      </w:r>
+    </w:p>
+    <w:p>
+      <w:pPr>
+        <w:spacing w:after="0" w:line="240" w:lineRule="auto"/>
+        <w:ind w:left="2832" w:hanging="1416"/>
+      </w:pPr>
+      <w:bookmarkStart w:id="1" w:name="_GoBack"/>
+      <w:bookmarkEnd w:id="1"/>
+      <w:r>
+        <w:rPr>
+          <w:b/>
+        </w:rPr>
+        <w:t>Ergebnis</w:t>
+      </w:r>
+      <w:r>
+        <w:tab/>
+      </w:r>
+      <w:r>
+        <w:t xml:space="preserve">Es werden die Teamzugehörigkeiten eingetragen und die GUI um den Spiel Stand upzudaten aufgerufen. </w:t>
+      </w:r>
+    </w:p>
+    <w:p>
+      <w:pPr>
+        <w:spacing w:after="0" w:line="240" w:lineRule="auto"/>
+        <w:ind w:left="1416"/>
+      </w:pPr>
+      <w:r>
+        <w:rPr>
+          <w:b/>
+        </w:rPr>
+        <w:t>Aktion</w:t>
+      </w:r>
+      <w:r>
+        <w:rPr>
+          <w:b/>
+        </w:rPr>
+        <w:tab/>
+        <w:t xml:space="preserve"> </w:t>
+      </w:r>
+      <w:r>
+        <w:rPr>
+          <w:b/>
+        </w:rPr>
+        <w:tab/>
+      </w:r>
+      <w:r>
+        <w:t>Es werden die Buttons „random Teams“ und „save“ geklickt</w:t>
+      </w:r>
+      <w:r>
+        <w:t>.</w:t>
+      </w:r>
+    </w:p>
+    <w:p>
+      <w:pPr>
+        <w:spacing w:after="0" w:line="240" w:lineRule="auto"/>
+        <w:ind w:left="2832" w:hanging="1416"/>
+      </w:pPr>
+      <w:r>
+        <w:rPr>
+          <w:b/>
+        </w:rPr>
+        <w:t>Er</w:t>
+      </w:r>
+      <w:r>
+        <w:rPr>
+          <w:b/>
+        </w:rPr>
+        <w:t>gebnis</w:t>
+      </w:r>
+      <w:r>
+        <w:rPr>
+          <w:b/>
+        </w:rPr>
+        <w:tab/>
+      </w:r>
+      <w:r>
+        <w:t xml:space="preserve">Es werden die Teamzugehörigkeiten eingetragen und die GUI um den Spiel Stand upzudaten aufgerufen. </w:t>
+      </w:r>
+    </w:p>
+    <w:p>
+      <w:pPr>
+        <w:ind w:left="1416"/>
+      </w:pPr>
+      <w:r>
+        <w:tab/>
       </w:r>
     </w:p>
     <w:p/>
@@ -2981,7 +3201,7 @@
 </file>
 
 <file path=word/endnotes.xml><?xml version="1.0" encoding="utf-8"?>
-<w:endnotes xmlns:wpc="http://schemas.microsoft.com/office/word/2010/wordprocessingCanvas" xmlns:cx="http://schemas.microsoft.com/office/drawing/2014/chartex" xmlns:cx1="http://schemas.microsoft.com/office/drawing/2015/9/8/chartex" xmlns:cx2="http://schemas.microsoft.com/office/drawing/2015/10/21/chartex" xmlns:cx3="http://schemas.microsoft.com/office/drawing/2016/5/9/chartex" xmlns:cx4="http://schemas.microsoft.com/office/drawing/2016/5/10/chartex" xmlns:cx5="http://schemas.microsoft.com/office/drawing/2016/5/11/chartex" xmlns:cx6="http://schemas.microsoft.com/office/drawing/2016/5/12/chartex" xmlns:cx7="http://schemas.microsoft.com/office/drawing/2016/5/13/chartex" xmlns:cx8="http://schemas.microsoft.com/office/drawing/2016/5/14/chartex" xmlns:mc="http://schemas.openxmlformats.org/markup-compatibility/2006" xmlns:aink="http://schemas.microsoft.com/office/drawing/2016/ink" xmlns:o="urn:schemas-microsoft-com:office:office" xmlns:r="http://schemas.openxmlformats.org/officeDocument/2006/relationships" xmlns:m="http://schemas.openxmlformats.org/officeDocument/2006/math" xmlns:v="urn:schemas-microsoft-com:vml" xmlns:wp14="http://schemas.microsoft.com/office/word/2010/wordprocessingDrawing" xmlns:wp="http://schemas.openxmlformats.org/drawingml/2006/wordprocessingDrawing" xmlns:w10="urn:schemas-microsoft-com:office:word" xmlns:w="http://schemas.openxmlformats.org/wordprocessingml/2006/main" xmlns:w14="http://schemas.microsoft.com/office/word/2010/wordml" xmlns:w15="http://schemas.microsoft.com/office/word/2012/wordml" xmlns:w16se="http://schemas.microsoft.com/office/word/2015/wordml/symex" xmlns:wpg="http://schemas.microsoft.com/office/word/2010/wordprocessingGroup" xmlns:wpi="http://schemas.microsoft.com/office/word/2010/wordprocessingInk" xmlns:wne="http://schemas.microsoft.com/office/word/2006/wordml" xmlns:wps="http://schemas.microsoft.com/office/word/2010/wordprocessingShape" mc:Ignorable="w14 w15 w16se wp14">
+<w:endnotes xmlns:wpc="http://schemas.microsoft.com/office/word/2010/wordprocessingCanvas" xmlns:cx="http://schemas.microsoft.com/office/drawing/2014/chartex" xmlns:cx1="http://schemas.microsoft.com/office/drawing/2015/9/8/chartex" xmlns:cx2="http://schemas.microsoft.com/office/drawing/2015/10/21/chartex" xmlns:cx3="http://schemas.microsoft.com/office/drawing/2016/5/9/chartex" xmlns:cx4="http://schemas.microsoft.com/office/drawing/2016/5/10/chartex" xmlns:cx5="http://schemas.microsoft.com/office/drawing/2016/5/11/chartex" xmlns:cx6="http://schemas.microsoft.com/office/drawing/2016/5/12/chartex" xmlns:cx7="http://schemas.microsoft.com/office/drawing/2016/5/13/chartex" xmlns:cx8="http://schemas.microsoft.com/office/drawing/2016/5/14/chartex" xmlns:mc="http://schemas.openxmlformats.org/markup-compatibility/2006" xmlns:aink="http://schemas.microsoft.com/office/drawing/2016/ink" xmlns:am3d="http://schemas.microsoft.com/office/drawing/2017/model3d" xmlns:o="urn:schemas-microsoft-com:office:office" xmlns:r="http://schemas.openxmlformats.org/officeDocument/2006/relationships" xmlns:m="http://schemas.openxmlformats.org/officeDocument/2006/math" xmlns:v="urn:schemas-microsoft-com:vml" xmlns:wp14="http://schemas.microsoft.com/office/word/2010/wordprocessingDrawing" xmlns:wp="http://schemas.openxmlformats.org/drawingml/2006/wordprocessingDrawing" xmlns:w10="urn:schemas-microsoft-com:office:word" xmlns:w="http://schemas.openxmlformats.org/wordprocessingml/2006/main" xmlns:w14="http://schemas.microsoft.com/office/word/2010/wordml" xmlns:w15="http://schemas.microsoft.com/office/word/2012/wordml" xmlns:w16se="http://schemas.microsoft.com/office/word/2015/wordml/symex" xmlns:wpg="http://schemas.microsoft.com/office/word/2010/wordprocessingGroup" xmlns:wpi="http://schemas.microsoft.com/office/word/2010/wordprocessingInk" xmlns:wne="http://schemas.microsoft.com/office/word/2006/wordml" xmlns:wps="http://schemas.microsoft.com/office/word/2010/wordprocessingShape" mc:Ignorable="w14 w15 w16se wp14">
   <w:endnote w:type="separator" w:id="-1">
     <w:p>
       <w:pPr>
@@ -3006,10 +3226,10 @@
 </file>
 
 <file path=word/footer1.xml><?xml version="1.0" encoding="utf-8"?>
-<w:ftr xmlns:wpc="http://schemas.microsoft.com/office/word/2010/wordprocessingCanvas" xmlns:cx="http://schemas.microsoft.com/office/drawing/2014/chartex" xmlns:cx1="http://schemas.microsoft.com/office/drawing/2015/9/8/chartex" xmlns:cx2="http://schemas.microsoft.com/office/drawing/2015/10/21/chartex" xmlns:cx3="http://schemas.microsoft.com/office/drawing/2016/5/9/chartex" xmlns:cx4="http://schemas.microsoft.com/office/drawing/2016/5/10/chartex" xmlns:cx5="http://schemas.microsoft.com/office/drawing/2016/5/11/chartex" xmlns:cx6="http://schemas.microsoft.com/office/drawing/2016/5/12/chartex" xmlns:cx7="http://schemas.microsoft.com/office/drawing/2016/5/13/chartex" xmlns:cx8="http://schemas.microsoft.com/office/drawing/2016/5/14/chartex" xmlns:mc="http://schemas.openxmlformats.org/markup-compatibility/2006" xmlns:aink="http://schemas.microsoft.com/office/drawing/2016/ink" xmlns:o="urn:schemas-microsoft-com:office:office" xmlns:r="http://schemas.openxmlformats.org/officeDocument/2006/relationships" xmlns:m="http://schemas.openxmlformats.org/officeDocument/2006/math" xmlns:v="urn:schemas-microsoft-com:vml" xmlns:wp14="http://schemas.microsoft.com/office/word/2010/wordprocessingDrawing" xmlns:wp="http://schemas.openxmlformats.org/drawingml/2006/wordprocessingDrawing" xmlns:w10="urn:schemas-microsoft-com:office:word" xmlns:w="http://schemas.openxmlformats.org/wordprocessingml/2006/main" xmlns:w14="http://schemas.microsoft.com/office/word/2010/wordml" xmlns:w15="http://schemas.microsoft.com/office/word/2012/wordml" xmlns:w16se="http://schemas.microsoft.com/office/word/2015/wordml/symex" xmlns:wpg="http://schemas.microsoft.com/office/word/2010/wordprocessingGroup" xmlns:wpi="http://schemas.microsoft.com/office/word/2010/wordprocessingInk" xmlns:wne="http://schemas.microsoft.com/office/word/2006/wordml" xmlns:wps="http://schemas.microsoft.com/office/word/2010/wordprocessingShape" mc:Ignorable="w14 w15 w16se wp14">
+<w:ftr xmlns:wpc="http://schemas.microsoft.com/office/word/2010/wordprocessingCanvas" xmlns:cx="http://schemas.microsoft.com/office/drawing/2014/chartex" xmlns:cx1="http://schemas.microsoft.com/office/drawing/2015/9/8/chartex" xmlns:cx2="http://schemas.microsoft.com/office/drawing/2015/10/21/chartex" xmlns:cx3="http://schemas.microsoft.com/office/drawing/2016/5/9/chartex" xmlns:cx4="http://schemas.microsoft.com/office/drawing/2016/5/10/chartex" xmlns:cx5="http://schemas.microsoft.com/office/drawing/2016/5/11/chartex" xmlns:cx6="http://schemas.microsoft.com/office/drawing/2016/5/12/chartex" xmlns:cx7="http://schemas.microsoft.com/office/drawing/2016/5/13/chartex" xmlns:cx8="http://schemas.microsoft.com/office/drawing/2016/5/14/chartex" xmlns:mc="http://schemas.openxmlformats.org/markup-compatibility/2006" xmlns:aink="http://schemas.microsoft.com/office/drawing/2016/ink" xmlns:am3d="http://schemas.microsoft.com/office/drawing/2017/model3d" xmlns:o="urn:schemas-microsoft-com:office:office" xmlns:r="http://schemas.openxmlformats.org/officeDocument/2006/relationships" xmlns:m="http://schemas.openxmlformats.org/officeDocument/2006/math" xmlns:v="urn:schemas-microsoft-com:vml" xmlns:wp14="http://schemas.microsoft.com/office/word/2010/wordprocessingDrawing" xmlns:wp="http://schemas.openxmlformats.org/drawingml/2006/wordprocessingDrawing" xmlns:w10="urn:schemas-microsoft-com:office:word" xmlns:w="http://schemas.openxmlformats.org/wordprocessingml/2006/main" xmlns:w14="http://schemas.microsoft.com/office/word/2010/wordml" xmlns:w15="http://schemas.microsoft.com/office/word/2012/wordml" xmlns:w16se="http://schemas.microsoft.com/office/word/2015/wordml/symex" xmlns:wpg="http://schemas.microsoft.com/office/word/2010/wordprocessingGroup" xmlns:wpi="http://schemas.microsoft.com/office/word/2010/wordprocessingInk" xmlns:wne="http://schemas.microsoft.com/office/word/2006/wordml" xmlns:wps="http://schemas.microsoft.com/office/word/2010/wordprocessingShape" mc:Ignorable="w14 w15 w16se wp14">
   <w:p>
     <w:pPr>
-      <w:pStyle w:val="Fuzeile"/>
+      <w:pStyle w:val="Footer"/>
       <w:rPr>
         <w:rFonts w:cstheme="minorHAnsi"/>
         <w:sz w:val="20"/>
@@ -3051,7 +3271,7 @@
   </w:p>
   <w:p>
     <w:pPr>
-      <w:pStyle w:val="Fuzeile"/>
+      <w:pStyle w:val="Footer"/>
       <w:rPr>
         <w:rFonts w:cstheme="minorHAnsi"/>
         <w:sz w:val="20"/>
@@ -3062,49 +3282,8 @@
         <w:rFonts w:cstheme="minorHAnsi"/>
         <w:sz w:val="20"/>
       </w:rPr>
-      <w:t xml:space="preserve">Gruppe 1 – </w:t>
+      <w:t>Gruppe 1 – Lagger, Sarkovic, Weiler, Wutti</w:t>
     </w:r>
-    <w:proofErr w:type="spellStart"/>
-    <w:r>
-      <w:rPr>
-        <w:rFonts w:cstheme="minorHAnsi"/>
-        <w:sz w:val="20"/>
-      </w:rPr>
-      <w:t>Lagger</w:t>
-    </w:r>
-    <w:proofErr w:type="spellEnd"/>
-    <w:r>
-      <w:rPr>
-        <w:rFonts w:cstheme="minorHAnsi"/>
-        <w:sz w:val="20"/>
-      </w:rPr>
-      <w:t xml:space="preserve">, </w:t>
-    </w:r>
-    <w:proofErr w:type="spellStart"/>
-    <w:r>
-      <w:rPr>
-        <w:rFonts w:cstheme="minorHAnsi"/>
-        <w:sz w:val="20"/>
-      </w:rPr>
-      <w:t>Sarkovic</w:t>
-    </w:r>
-    <w:proofErr w:type="spellEnd"/>
-    <w:r>
-      <w:rPr>
-        <w:rFonts w:cstheme="minorHAnsi"/>
-        <w:sz w:val="20"/>
-      </w:rPr>
-      <w:t xml:space="preserve">, Weiler, </w:t>
-    </w:r>
-    <w:proofErr w:type="spellStart"/>
-    <w:r>
-      <w:rPr>
-        <w:rFonts w:cstheme="minorHAnsi"/>
-        <w:sz w:val="20"/>
-      </w:rPr>
-      <w:t>Wutti</w:t>
-    </w:r>
-    <w:proofErr w:type="spellEnd"/>
     <w:r>
       <w:rPr>
         <w:rFonts w:cstheme="minorHAnsi"/>
@@ -3209,7 +3388,7 @@
         <w:sz w:val="20"/>
         <w:lang w:val="de-DE"/>
       </w:rPr>
-      <w:t>6</w:t>
+      <w:t>7</w:t>
     </w:r>
     <w:r>
       <w:rPr>
@@ -3222,7 +3401,7 @@
   </w:p>
   <w:p>
     <w:pPr>
-      <w:pStyle w:val="Fuzeile"/>
+      <w:pStyle w:val="Footer"/>
       <w:rPr>
         <w:rFonts w:cstheme="minorHAnsi"/>
         <w:sz w:val="24"/>
@@ -3240,7 +3419,7 @@
 </file>
 
 <file path=word/footnotes.xml><?xml version="1.0" encoding="utf-8"?>
-<w:footnotes xmlns:wpc="http://schemas.microsoft.com/office/word/2010/wordprocessingCanvas" xmlns:cx="http://schemas.microsoft.com/office/drawing/2014/chartex" xmlns:cx1="http://schemas.microsoft.com/office/drawing/2015/9/8/chartex" xmlns:cx2="http://schemas.microsoft.com/office/drawing/2015/10/21/chartex" xmlns:cx3="http://schemas.microsoft.com/office/drawing/2016/5/9/chartex" xmlns:cx4="http://schemas.microsoft.com/office/drawing/2016/5/10/chartex" xmlns:cx5="http://schemas.microsoft.com/office/drawing/2016/5/11/chartex" xmlns:cx6="http://schemas.microsoft.com/office/drawing/2016/5/12/chartex" xmlns:cx7="http://schemas.microsoft.com/office/drawing/2016/5/13/chartex" xmlns:cx8="http://schemas.microsoft.com/office/drawing/2016/5/14/chartex" xmlns:mc="http://schemas.openxmlformats.org/markup-compatibility/2006" xmlns:aink="http://schemas.microsoft.com/office/drawing/2016/ink" xmlns:o="urn:schemas-microsoft-com:office:office" xmlns:r="http://schemas.openxmlformats.org/officeDocument/2006/relationships" xmlns:m="http://schemas.openxmlformats.org/officeDocument/2006/math" xmlns:v="urn:schemas-microsoft-com:vml" xmlns:wp14="http://schemas.microsoft.com/office/word/2010/wordprocessingDrawing" xmlns:wp="http://schemas.openxmlformats.org/drawingml/2006/wordprocessingDrawing" xmlns:w10="urn:schemas-microsoft-com:office:word" xmlns:w="http://schemas.openxmlformats.org/wordprocessingml/2006/main" xmlns:w14="http://schemas.microsoft.com/office/word/2010/wordml" xmlns:w15="http://schemas.microsoft.com/office/word/2012/wordml" xmlns:w16se="http://schemas.microsoft.com/office/word/2015/wordml/symex" xmlns:wpg="http://schemas.microsoft.com/office/word/2010/wordprocessingGroup" xmlns:wpi="http://schemas.microsoft.com/office/word/2010/wordprocessingInk" xmlns:wne="http://schemas.microsoft.com/office/word/2006/wordml" xmlns:wps="http://schemas.microsoft.com/office/word/2010/wordprocessingShape" mc:Ignorable="w14 w15 w16se wp14">
+<w:footnotes xmlns:wpc="http://schemas.microsoft.com/office/word/2010/wordprocessingCanvas" xmlns:cx="http://schemas.microsoft.com/office/drawing/2014/chartex" xmlns:cx1="http://schemas.microsoft.com/office/drawing/2015/9/8/chartex" xmlns:cx2="http://schemas.microsoft.com/office/drawing/2015/10/21/chartex" xmlns:cx3="http://schemas.microsoft.com/office/drawing/2016/5/9/chartex" xmlns:cx4="http://schemas.microsoft.com/office/drawing/2016/5/10/chartex" xmlns:cx5="http://schemas.microsoft.com/office/drawing/2016/5/11/chartex" xmlns:cx6="http://schemas.microsoft.com/office/drawing/2016/5/12/chartex" xmlns:cx7="http://schemas.microsoft.com/office/drawing/2016/5/13/chartex" xmlns:cx8="http://schemas.microsoft.com/office/drawing/2016/5/14/chartex" xmlns:mc="http://schemas.openxmlformats.org/markup-compatibility/2006" xmlns:aink="http://schemas.microsoft.com/office/drawing/2016/ink" xmlns:am3d="http://schemas.microsoft.com/office/drawing/2017/model3d" xmlns:o="urn:schemas-microsoft-com:office:office" xmlns:r="http://schemas.openxmlformats.org/officeDocument/2006/relationships" xmlns:m="http://schemas.openxmlformats.org/officeDocument/2006/math" xmlns:v="urn:schemas-microsoft-com:vml" xmlns:wp14="http://schemas.microsoft.com/office/word/2010/wordprocessingDrawing" xmlns:wp="http://schemas.openxmlformats.org/drawingml/2006/wordprocessingDrawing" xmlns:w10="urn:schemas-microsoft-com:office:word" xmlns:w="http://schemas.openxmlformats.org/wordprocessingml/2006/main" xmlns:w14="http://schemas.microsoft.com/office/word/2010/wordml" xmlns:w15="http://schemas.microsoft.com/office/word/2012/wordml" xmlns:w16se="http://schemas.microsoft.com/office/word/2015/wordml/symex" xmlns:wpg="http://schemas.microsoft.com/office/word/2010/wordprocessingGroup" xmlns:wpi="http://schemas.microsoft.com/office/word/2010/wordprocessingInk" xmlns:wne="http://schemas.microsoft.com/office/word/2006/wordml" xmlns:wps="http://schemas.microsoft.com/office/word/2010/wordprocessingShape" mc:Ignorable="w14 w15 w16se wp14">
   <w:footnote w:type="separator" w:id="-1">
     <w:p>
       <w:pPr>
@@ -3265,10 +3444,10 @@
 </file>
 
 <file path=word/header1.xml><?xml version="1.0" encoding="utf-8"?>
-<w:hdr xmlns:wpc="http://schemas.microsoft.com/office/word/2010/wordprocessingCanvas" xmlns:cx="http://schemas.microsoft.com/office/drawing/2014/chartex" xmlns:cx1="http://schemas.microsoft.com/office/drawing/2015/9/8/chartex" xmlns:cx2="http://schemas.microsoft.com/office/drawing/2015/10/21/chartex" xmlns:cx3="http://schemas.microsoft.com/office/drawing/2016/5/9/chartex" xmlns:cx4="http://schemas.microsoft.com/office/drawing/2016/5/10/chartex" xmlns:cx5="http://schemas.microsoft.com/office/drawing/2016/5/11/chartex" xmlns:cx6="http://schemas.microsoft.com/office/drawing/2016/5/12/chartex" xmlns:cx7="http://schemas.microsoft.com/office/drawing/2016/5/13/chartex" xmlns:cx8="http://schemas.microsoft.com/office/drawing/2016/5/14/chartex" xmlns:mc="http://schemas.openxmlformats.org/markup-compatibility/2006" xmlns:aink="http://schemas.microsoft.com/office/drawing/2016/ink" xmlns:o="urn:schemas-microsoft-com:office:office" xmlns:r="http://schemas.openxmlformats.org/officeDocument/2006/relationships" xmlns:m="http://schemas.openxmlformats.org/officeDocument/2006/math" xmlns:v="urn:schemas-microsoft-com:vml" xmlns:wp14="http://schemas.microsoft.com/office/word/2010/wordprocessingDrawing" xmlns:wp="http://schemas.openxmlformats.org/drawingml/2006/wordprocessingDrawing" xmlns:w10="urn:schemas-microsoft-com:office:word" xmlns:w="http://schemas.openxmlformats.org/wordprocessingml/2006/main" xmlns:w14="http://schemas.microsoft.com/office/word/2010/wordml" xmlns:w15="http://schemas.microsoft.com/office/word/2012/wordml" xmlns:w16se="http://schemas.microsoft.com/office/word/2015/wordml/symex" xmlns:wpg="http://schemas.microsoft.com/office/word/2010/wordprocessingGroup" xmlns:wpi="http://schemas.microsoft.com/office/word/2010/wordprocessingInk" xmlns:wne="http://schemas.microsoft.com/office/word/2006/wordml" xmlns:wps="http://schemas.microsoft.com/office/word/2010/wordprocessingShape" mc:Ignorable="w14 w15 w16se wp14">
+<w:hdr xmlns:wpc="http://schemas.microsoft.com/office/word/2010/wordprocessingCanvas" xmlns:cx="http://schemas.microsoft.com/office/drawing/2014/chartex" xmlns:cx1="http://schemas.microsoft.com/office/drawing/2015/9/8/chartex" xmlns:cx2="http://schemas.microsoft.com/office/drawing/2015/10/21/chartex" xmlns:cx3="http://schemas.microsoft.com/office/drawing/2016/5/9/chartex" xmlns:cx4="http://schemas.microsoft.com/office/drawing/2016/5/10/chartex" xmlns:cx5="http://schemas.microsoft.com/office/drawing/2016/5/11/chartex" xmlns:cx6="http://schemas.microsoft.com/office/drawing/2016/5/12/chartex" xmlns:cx7="http://schemas.microsoft.com/office/drawing/2016/5/13/chartex" xmlns:cx8="http://schemas.microsoft.com/office/drawing/2016/5/14/chartex" xmlns:mc="http://schemas.openxmlformats.org/markup-compatibility/2006" xmlns:aink="http://schemas.microsoft.com/office/drawing/2016/ink" xmlns:am3d="http://schemas.microsoft.com/office/drawing/2017/model3d" xmlns:o="urn:schemas-microsoft-com:office:office" xmlns:r="http://schemas.openxmlformats.org/officeDocument/2006/relationships" xmlns:m="http://schemas.openxmlformats.org/officeDocument/2006/math" xmlns:v="urn:schemas-microsoft-com:vml" xmlns:wp14="http://schemas.microsoft.com/office/word/2010/wordprocessingDrawing" xmlns:wp="http://schemas.openxmlformats.org/drawingml/2006/wordprocessingDrawing" xmlns:w10="urn:schemas-microsoft-com:office:word" xmlns:w="http://schemas.openxmlformats.org/wordprocessingml/2006/main" xmlns:w14="http://schemas.microsoft.com/office/word/2010/wordml" xmlns:w15="http://schemas.microsoft.com/office/word/2012/wordml" xmlns:w16se="http://schemas.microsoft.com/office/word/2015/wordml/symex" xmlns:wpg="http://schemas.microsoft.com/office/word/2010/wordprocessingGroup" xmlns:wpi="http://schemas.microsoft.com/office/word/2010/wordprocessingInk" xmlns:wne="http://schemas.microsoft.com/office/word/2006/wordml" xmlns:wps="http://schemas.microsoft.com/office/word/2010/wordprocessingShape" mc:Ignorable="w14 w15 w16se wp14">
   <w:p>
     <w:pPr>
-      <w:pStyle w:val="Kopfzeile"/>
+      <w:pStyle w:val="Header"/>
     </w:pPr>
     <w:r>
       <w:rPr>
@@ -3429,7 +3608,7 @@
 </file>
 
 <file path=word/numbering.xml><?xml version="1.0" encoding="utf-8"?>
-<w:numbering xmlns:wpc="http://schemas.microsoft.com/office/word/2010/wordprocessingCanvas" xmlns:cx="http://schemas.microsoft.com/office/drawing/2014/chartex" xmlns:cx1="http://schemas.microsoft.com/office/drawing/2015/9/8/chartex" xmlns:cx2="http://schemas.microsoft.com/office/drawing/2015/10/21/chartex" xmlns:cx3="http://schemas.microsoft.com/office/drawing/2016/5/9/chartex" xmlns:cx4="http://schemas.microsoft.com/office/drawing/2016/5/10/chartex" xmlns:cx5="http://schemas.microsoft.com/office/drawing/2016/5/11/chartex" xmlns:cx6="http://schemas.microsoft.com/office/drawing/2016/5/12/chartex" xmlns:cx7="http://schemas.microsoft.com/office/drawing/2016/5/13/chartex" xmlns:cx8="http://schemas.microsoft.com/office/drawing/2016/5/14/chartex" xmlns:mc="http://schemas.openxmlformats.org/markup-compatibility/2006" xmlns:aink="http://schemas.microsoft.com/office/drawing/2016/ink" xmlns:o="urn:schemas-microsoft-com:office:office" xmlns:r="http://schemas.openxmlformats.org/officeDocument/2006/relationships" xmlns:m="http://schemas.openxmlformats.org/officeDocument/2006/math" xmlns:v="urn:schemas-microsoft-com:vml" xmlns:wp14="http://schemas.microsoft.com/office/word/2010/wordprocessingDrawing" xmlns:wp="http://schemas.openxmlformats.org/drawingml/2006/wordprocessingDrawing" xmlns:w10="urn:schemas-microsoft-com:office:word" xmlns:w="http://schemas.openxmlformats.org/wordprocessingml/2006/main" xmlns:w14="http://schemas.microsoft.com/office/word/2010/wordml" xmlns:w15="http://schemas.microsoft.com/office/word/2012/wordml" xmlns:w16se="http://schemas.microsoft.com/office/word/2015/wordml/symex" xmlns:wpg="http://schemas.microsoft.com/office/word/2010/wordprocessingGroup" xmlns:wpi="http://schemas.microsoft.com/office/word/2010/wordprocessingInk" xmlns:wne="http://schemas.microsoft.com/office/word/2006/wordml" xmlns:wps="http://schemas.microsoft.com/office/word/2010/wordprocessingShape" mc:Ignorable="w14 w15 w16se wp14">
+<w:numbering xmlns:wpc="http://schemas.microsoft.com/office/word/2010/wordprocessingCanvas" xmlns:cx="http://schemas.microsoft.com/office/drawing/2014/chartex" xmlns:cx1="http://schemas.microsoft.com/office/drawing/2015/9/8/chartex" xmlns:cx2="http://schemas.microsoft.com/office/drawing/2015/10/21/chartex" xmlns:cx3="http://schemas.microsoft.com/office/drawing/2016/5/9/chartex" xmlns:cx4="http://schemas.microsoft.com/office/drawing/2016/5/10/chartex" xmlns:cx5="http://schemas.microsoft.com/office/drawing/2016/5/11/chartex" xmlns:cx6="http://schemas.microsoft.com/office/drawing/2016/5/12/chartex" xmlns:cx7="http://schemas.microsoft.com/office/drawing/2016/5/13/chartex" xmlns:cx8="http://schemas.microsoft.com/office/drawing/2016/5/14/chartex" xmlns:mc="http://schemas.openxmlformats.org/markup-compatibility/2006" xmlns:aink="http://schemas.microsoft.com/office/drawing/2016/ink" xmlns:am3d="http://schemas.microsoft.com/office/drawing/2017/model3d" xmlns:o="urn:schemas-microsoft-com:office:office" xmlns:r="http://schemas.openxmlformats.org/officeDocument/2006/relationships" xmlns:m="http://schemas.openxmlformats.org/officeDocument/2006/math" xmlns:v="urn:schemas-microsoft-com:vml" xmlns:wp14="http://schemas.microsoft.com/office/word/2010/wordprocessingDrawing" xmlns:wp="http://schemas.openxmlformats.org/drawingml/2006/wordprocessingDrawing" xmlns:w10="urn:schemas-microsoft-com:office:word" xmlns:w="http://schemas.openxmlformats.org/wordprocessingml/2006/main" xmlns:w14="http://schemas.microsoft.com/office/word/2010/wordml" xmlns:w15="http://schemas.microsoft.com/office/word/2012/wordml" xmlns:w16se="http://schemas.microsoft.com/office/word/2015/wordml/symex" xmlns:wpg="http://schemas.microsoft.com/office/word/2010/wordprocessingGroup" xmlns:wpi="http://schemas.microsoft.com/office/word/2010/wordprocessingInk" xmlns:wne="http://schemas.microsoft.com/office/word/2006/wordml" xmlns:wps="http://schemas.microsoft.com/office/word/2010/wordprocessingShape" mc:Ignorable="w14 w15 w16se wp14">
   <w:abstractNum w:abstractNumId="0" w15:restartNumberingAfterBreak="0">
     <w:nsid w:val="1CD663C9"/>
     <w:multiLevelType w:val="hybridMultilevel"/>
@@ -4579,7 +4758,7 @@
       </w:pPr>
     </w:pPrDefault>
   </w:docDefaults>
-  <w:latentStyles w:defLockedState="0" w:defUIPriority="99" w:defSemiHidden="0" w:defUnhideWhenUsed="0" w:defQFormat="0" w:count="374">
+  <w:latentStyles w:defLockedState="0" w:defUIPriority="99" w:defSemiHidden="0" w:defUnhideWhenUsed="0" w:defQFormat="0" w:count="375">
     <w:lsdException w:name="Normal" w:uiPriority="0" w:qFormat="1"/>
     <w:lsdException w:name="heading 1" w:uiPriority="9" w:qFormat="1"/>
     <w:lsdException w:name="heading 2" w:semiHidden="1" w:uiPriority="9" w:unhideWhenUsed="1" w:qFormat="1"/>
@@ -4685,7 +4864,6 @@
     <w:lsdException w:name="HTML Sample" w:semiHidden="1" w:unhideWhenUsed="1"/>
     <w:lsdException w:name="HTML Typewriter" w:semiHidden="1" w:unhideWhenUsed="1"/>
     <w:lsdException w:name="HTML Variable" w:semiHidden="1" w:unhideWhenUsed="1"/>
-    <w:lsdException w:name="Normal Table" w:semiHidden="1" w:unhideWhenUsed="1"/>
     <w:lsdException w:name="annotation subject" w:semiHidden="1" w:unhideWhenUsed="1"/>
     <w:lsdException w:name="No List" w:semiHidden="1" w:unhideWhenUsed="1"/>
     <w:lsdException w:name="Outline List 1" w:semiHidden="1" w:unhideWhenUsed="1"/>
@@ -4732,10 +4910,8 @@
     <w:lsdException w:name="Table Subtle 2" w:semiHidden="1" w:unhideWhenUsed="1"/>
     <w:lsdException w:name="Table Web 1" w:semiHidden="1" w:unhideWhenUsed="1"/>
     <w:lsdException w:name="Table Web 2" w:semiHidden="1" w:unhideWhenUsed="1"/>
-    <w:lsdException w:name="Table Web 3" w:semiHidden="1" w:unhideWhenUsed="1"/>
     <w:lsdException w:name="Balloon Text" w:semiHidden="1" w:unhideWhenUsed="1"/>
     <w:lsdException w:name="Table Grid" w:uiPriority="39"/>
-    <w:lsdException w:name="Table Theme" w:semiHidden="1" w:unhideWhenUsed="1"/>
     <w:lsdException w:name="Placeholder Text" w:semiHidden="1"/>
     <w:lsdException w:name="No Spacing" w:uiPriority="1" w:qFormat="1"/>
     <w:lsdException w:name="Light Shading" w:uiPriority="60"/>
@@ -4954,16 +5130,17 @@
     <w:lsdException w:name="Mention" w:semiHidden="1" w:unhideWhenUsed="1"/>
     <w:lsdException w:name="Smart Hyperlink" w:semiHidden="1" w:unhideWhenUsed="1"/>
     <w:lsdException w:name="Hashtag" w:semiHidden="1" w:unhideWhenUsed="1"/>
+    <w:lsdException w:name="Unresolved Mention" w:semiHidden="1" w:unhideWhenUsed="1"/>
   </w:latentStyles>
-  <w:style w:type="paragraph" w:default="1" w:styleId="Standard">
+  <w:style w:type="paragraph" w:default="1" w:styleId="Normal">
     <w:name w:val="Normal"/>
     <w:qFormat/>
   </w:style>
-  <w:style w:type="paragraph" w:styleId="berschrift1">
+  <w:style w:type="paragraph" w:styleId="Heading1">
     <w:name w:val="heading 1"/>
-    <w:basedOn w:val="Standard"/>
-    <w:next w:val="Standard"/>
-    <w:link w:val="berschrift1Zchn"/>
+    <w:basedOn w:val="Normal"/>
+    <w:next w:val="Normal"/>
+    <w:link w:val="Heading1Char"/>
     <w:uiPriority w:val="9"/>
     <w:qFormat/>
     <w:rsid w:val="006B5551"/>
@@ -4980,11 +5157,11 @@
       <w:szCs w:val="32"/>
     </w:rPr>
   </w:style>
-  <w:style w:type="paragraph" w:styleId="berschrift2">
+  <w:style w:type="paragraph" w:styleId="Heading2">
     <w:name w:val="heading 2"/>
-    <w:basedOn w:val="Standard"/>
-    <w:next w:val="Standard"/>
-    <w:link w:val="berschrift2Zchn"/>
+    <w:basedOn w:val="Normal"/>
+    <w:next w:val="Normal"/>
+    <w:link w:val="Heading2Char"/>
     <w:uiPriority w:val="9"/>
     <w:unhideWhenUsed/>
     <w:qFormat/>
@@ -5002,11 +5179,11 @@
       <w:szCs w:val="26"/>
     </w:rPr>
   </w:style>
-  <w:style w:type="paragraph" w:styleId="berschrift3">
+  <w:style w:type="paragraph" w:styleId="Heading3">
     <w:name w:val="heading 3"/>
-    <w:basedOn w:val="Standard"/>
-    <w:next w:val="Standard"/>
-    <w:link w:val="berschrift3Zchn"/>
+    <w:basedOn w:val="Normal"/>
+    <w:next w:val="Normal"/>
+    <w:link w:val="Heading3Char"/>
     <w:uiPriority w:val="9"/>
     <w:unhideWhenUsed/>
     <w:qFormat/>
@@ -5024,11 +5201,11 @@
       <w:szCs w:val="24"/>
     </w:rPr>
   </w:style>
-  <w:style w:type="paragraph" w:styleId="berschrift4">
+  <w:style w:type="paragraph" w:styleId="Heading4">
     <w:name w:val="heading 4"/>
-    <w:basedOn w:val="Standard"/>
-    <w:next w:val="Standard"/>
-    <w:link w:val="berschrift4Zchn"/>
+    <w:basedOn w:val="Normal"/>
+    <w:next w:val="Normal"/>
+    <w:link w:val="Heading4Char"/>
     <w:uiPriority w:val="9"/>
     <w:unhideWhenUsed/>
     <w:qFormat/>
@@ -5046,13 +5223,13 @@
       <w:color w:val="2E74B5" w:themeColor="accent1" w:themeShade="BF"/>
     </w:rPr>
   </w:style>
-  <w:style w:type="character" w:default="1" w:styleId="Absatz-Standardschriftart">
+  <w:style w:type="character" w:default="1" w:styleId="DefaultParagraphFont">
     <w:name w:val="Default Paragraph Font"/>
     <w:uiPriority w:val="1"/>
     <w:semiHidden/>
     <w:unhideWhenUsed/>
   </w:style>
-  <w:style w:type="table" w:default="1" w:styleId="NormaleTabelle">
+  <w:style w:type="table" w:default="1" w:styleId="TableNormal">
     <w:name w:val="Normal Table"/>
     <w:uiPriority w:val="99"/>
     <w:semiHidden/>
@@ -5067,16 +5244,16 @@
       </w:tblCellMar>
     </w:tblPr>
   </w:style>
-  <w:style w:type="numbering" w:default="1" w:styleId="KeineListe">
+  <w:style w:type="numbering" w:default="1" w:styleId="NoList">
     <w:name w:val="No List"/>
     <w:uiPriority w:val="99"/>
     <w:semiHidden/>
     <w:unhideWhenUsed/>
   </w:style>
-  <w:style w:type="character" w:customStyle="1" w:styleId="berschrift1Zchn">
-    <w:name w:val="Überschrift 1 Zchn"/>
-    <w:basedOn w:val="Absatz-Standardschriftart"/>
-    <w:link w:val="berschrift1"/>
+  <w:style w:type="character" w:customStyle="1" w:styleId="Heading1Char">
+    <w:name w:val="Heading 1 Char"/>
+    <w:basedOn w:val="DefaultParagraphFont"/>
+    <w:link w:val="Heading1"/>
     <w:uiPriority w:val="9"/>
     <w:rsid w:val="006B5551"/>
     <w:rPr>
@@ -5086,10 +5263,10 @@
       <w:szCs w:val="32"/>
     </w:rPr>
   </w:style>
-  <w:style w:type="character" w:customStyle="1" w:styleId="berschrift2Zchn">
-    <w:name w:val="Überschrift 2 Zchn"/>
-    <w:basedOn w:val="Absatz-Standardschriftart"/>
-    <w:link w:val="berschrift2"/>
+  <w:style w:type="character" w:customStyle="1" w:styleId="Heading2Char">
+    <w:name w:val="Heading 2 Char"/>
+    <w:basedOn w:val="DefaultParagraphFont"/>
+    <w:link w:val="Heading2"/>
     <w:uiPriority w:val="9"/>
     <w:rsid w:val="006B5551"/>
     <w:rPr>
@@ -5099,10 +5276,10 @@
       <w:szCs w:val="26"/>
     </w:rPr>
   </w:style>
-  <w:style w:type="character" w:customStyle="1" w:styleId="berschrift3Zchn">
-    <w:name w:val="Überschrift 3 Zchn"/>
-    <w:basedOn w:val="Absatz-Standardschriftart"/>
-    <w:link w:val="berschrift3"/>
+  <w:style w:type="character" w:customStyle="1" w:styleId="Heading3Char">
+    <w:name w:val="Heading 3 Char"/>
+    <w:basedOn w:val="DefaultParagraphFont"/>
+    <w:link w:val="Heading3"/>
     <w:uiPriority w:val="9"/>
     <w:rsid w:val="006B5551"/>
     <w:rPr>
@@ -5112,9 +5289,9 @@
       <w:szCs w:val="24"/>
     </w:rPr>
   </w:style>
-  <w:style w:type="character" w:styleId="Fett">
+  <w:style w:type="character" w:styleId="Strong">
     <w:name w:val="Strong"/>
-    <w:basedOn w:val="Absatz-Standardschriftart"/>
+    <w:basedOn w:val="DefaultParagraphFont"/>
     <w:uiPriority w:val="22"/>
     <w:qFormat/>
     <w:rsid w:val="006B5551"/>
@@ -5123,9 +5300,9 @@
       <w:bCs/>
     </w:rPr>
   </w:style>
-  <w:style w:type="paragraph" w:styleId="Listenabsatz">
+  <w:style w:type="paragraph" w:styleId="ListParagraph">
     <w:name w:val="List Paragraph"/>
-    <w:basedOn w:val="Standard"/>
+    <w:basedOn w:val="Normal"/>
     <w:uiPriority w:val="34"/>
     <w:qFormat/>
     <w:rsid w:val="006B5551"/>
@@ -5134,10 +5311,10 @@
       <w:contextualSpacing/>
     </w:pPr>
   </w:style>
-  <w:style w:type="character" w:customStyle="1" w:styleId="berschrift4Zchn">
-    <w:name w:val="Überschrift 4 Zchn"/>
-    <w:basedOn w:val="Absatz-Standardschriftart"/>
-    <w:link w:val="berschrift4"/>
+  <w:style w:type="character" w:customStyle="1" w:styleId="Heading4Char">
+    <w:name w:val="Heading 4 Char"/>
+    <w:basedOn w:val="DefaultParagraphFont"/>
+    <w:link w:val="Heading4"/>
     <w:uiPriority w:val="9"/>
     <w:rsid w:val="0024186C"/>
     <w:rPr>
@@ -5147,9 +5324,9 @@
       <w:color w:val="2E74B5" w:themeColor="accent1" w:themeShade="BF"/>
     </w:rPr>
   </w:style>
-  <w:style w:type="paragraph" w:styleId="KeinLeerraum">
+  <w:style w:type="paragraph" w:styleId="NoSpacing">
     <w:name w:val="No Spacing"/>
-    <w:link w:val="KeinLeerraumZchn"/>
+    <w:link w:val="NoSpacingChar"/>
     <w:uiPriority w:val="1"/>
     <w:qFormat/>
     <w:rsid w:val="00C45EEA"/>
@@ -5161,10 +5338,10 @@
       <w:lang w:eastAsia="de-AT"/>
     </w:rPr>
   </w:style>
-  <w:style w:type="character" w:customStyle="1" w:styleId="KeinLeerraumZchn">
-    <w:name w:val="Kein Leerraum Zchn"/>
-    <w:basedOn w:val="Absatz-Standardschriftart"/>
-    <w:link w:val="KeinLeerraum"/>
+  <w:style w:type="character" w:customStyle="1" w:styleId="NoSpacingChar">
+    <w:name w:val="No Spacing Char"/>
+    <w:basedOn w:val="DefaultParagraphFont"/>
+    <w:link w:val="NoSpacing"/>
     <w:uiPriority w:val="1"/>
     <w:rsid w:val="00C45EEA"/>
     <w:rPr>
@@ -5174,7 +5351,7 @@
   </w:style>
   <w:style w:type="character" w:styleId="Hyperlink">
     <w:name w:val="Hyperlink"/>
-    <w:basedOn w:val="Absatz-Standardschriftart"/>
+    <w:basedOn w:val="DefaultParagraphFont"/>
     <w:uiPriority w:val="99"/>
     <w:unhideWhenUsed/>
     <w:rsid w:val="004A1748"/>
@@ -5183,9 +5360,9 @@
       <w:u w:val="single"/>
     </w:rPr>
   </w:style>
-  <w:style w:type="character" w:styleId="BesuchterLink">
+  <w:style w:type="character" w:styleId="FollowedHyperlink">
     <w:name w:val="FollowedHyperlink"/>
-    <w:basedOn w:val="Absatz-Standardschriftart"/>
+    <w:basedOn w:val="DefaultParagraphFont"/>
     <w:uiPriority w:val="99"/>
     <w:semiHidden/>
     <w:unhideWhenUsed/>
@@ -5195,10 +5372,10 @@
       <w:u w:val="single"/>
     </w:rPr>
   </w:style>
-  <w:style w:type="paragraph" w:styleId="Sprechblasentext">
+  <w:style w:type="paragraph" w:styleId="BalloonText">
     <w:name w:val="Balloon Text"/>
-    <w:basedOn w:val="Standard"/>
-    <w:link w:val="SprechblasentextZchn"/>
+    <w:basedOn w:val="Normal"/>
+    <w:link w:val="BalloonTextChar"/>
     <w:uiPriority w:val="99"/>
     <w:semiHidden/>
     <w:unhideWhenUsed/>
@@ -5212,10 +5389,10 @@
       <w:szCs w:val="18"/>
     </w:rPr>
   </w:style>
-  <w:style w:type="character" w:customStyle="1" w:styleId="SprechblasentextZchn">
-    <w:name w:val="Sprechblasentext Zchn"/>
-    <w:basedOn w:val="Absatz-Standardschriftart"/>
-    <w:link w:val="Sprechblasentext"/>
+  <w:style w:type="character" w:customStyle="1" w:styleId="BalloonTextChar">
+    <w:name w:val="Balloon Text Char"/>
+    <w:basedOn w:val="DefaultParagraphFont"/>
+    <w:link w:val="BalloonText"/>
     <w:uiPriority w:val="99"/>
     <w:semiHidden/>
     <w:rsid w:val="00CE2D9E"/>
@@ -5225,10 +5402,10 @@
       <w:szCs w:val="18"/>
     </w:rPr>
   </w:style>
-  <w:style w:type="paragraph" w:styleId="Kopfzeile">
+  <w:style w:type="paragraph" w:styleId="Header">
     <w:name w:val="header"/>
-    <w:basedOn w:val="Standard"/>
-    <w:link w:val="KopfzeileZchn"/>
+    <w:basedOn w:val="Normal"/>
+    <w:link w:val="HeaderChar"/>
     <w:uiPriority w:val="99"/>
     <w:unhideWhenUsed/>
     <w:rsid w:val="00586D1B"/>
@@ -5240,17 +5417,17 @@
       <w:spacing w:after="0" w:line="240" w:lineRule="auto"/>
     </w:pPr>
   </w:style>
-  <w:style w:type="character" w:customStyle="1" w:styleId="KopfzeileZchn">
-    <w:name w:val="Kopfzeile Zchn"/>
-    <w:basedOn w:val="Absatz-Standardschriftart"/>
-    <w:link w:val="Kopfzeile"/>
+  <w:style w:type="character" w:customStyle="1" w:styleId="HeaderChar">
+    <w:name w:val="Header Char"/>
+    <w:basedOn w:val="DefaultParagraphFont"/>
+    <w:link w:val="Header"/>
     <w:uiPriority w:val="99"/>
     <w:rsid w:val="00586D1B"/>
   </w:style>
-  <w:style w:type="paragraph" w:styleId="Fuzeile">
+  <w:style w:type="paragraph" w:styleId="Footer">
     <w:name w:val="footer"/>
-    <w:basedOn w:val="Standard"/>
-    <w:link w:val="FuzeileZchn"/>
+    <w:basedOn w:val="Normal"/>
+    <w:link w:val="FooterChar"/>
     <w:uiPriority w:val="99"/>
     <w:unhideWhenUsed/>
     <w:rsid w:val="00586D1B"/>
@@ -5262,10 +5439,10 @@
       <w:spacing w:after="0" w:line="240" w:lineRule="auto"/>
     </w:pPr>
   </w:style>
-  <w:style w:type="character" w:customStyle="1" w:styleId="FuzeileZchn">
-    <w:name w:val="Fußzeile Zchn"/>
-    <w:basedOn w:val="Absatz-Standardschriftart"/>
-    <w:link w:val="Fuzeile"/>
+  <w:style w:type="character" w:customStyle="1" w:styleId="FooterChar">
+    <w:name w:val="Footer Char"/>
+    <w:basedOn w:val="DefaultParagraphFont"/>
+    <w:link w:val="Footer"/>
     <w:uiPriority w:val="99"/>
     <w:rsid w:val="00586D1B"/>
   </w:style>
@@ -5538,7 +5715,7 @@
 </file>
 
 <file path=customXml/itemProps1.xml><?xml version="1.0" encoding="utf-8"?>
-<ds:datastoreItem xmlns:ds="http://schemas.openxmlformats.org/officeDocument/2006/customXml" ds:itemID="{A679B768-0348-4A6A-8044-95A019A207BB}">
+<ds:datastoreItem xmlns:ds="http://schemas.openxmlformats.org/officeDocument/2006/customXml" ds:itemID="{249CDFCC-C2AD-4814-B489-666D0A82E12F}">
   <ds:schemaRefs>
     <ds:schemaRef ds:uri="http://schemas.openxmlformats.org/officeDocument/2006/bibliography"/>
   </ds:schemaRefs>

</xml_diff>